<commit_message>
Alot fixing quoatation fully implemented
</commit_message>
<xml_diff>
--- a/AppData/Templates/Word.docx
+++ b/AppData/Templates/Word.docx
@@ -305,21 +305,12 @@
         </w:rPr>
         <w:t xml:space="preserve">Subject: Quotation of </w:t>
       </w:r>
-      <w:proofErr w:type="spellStart"/>
       <w:r>
         <w:rPr>
           <w:rFonts w:cs="Calibri"/>
           <w:color w:val="000000"/>
         </w:rPr>
-        <w:t>subject_line</w:t>
-      </w:r>
-      <w:proofErr w:type="spellEnd"/>
-      <w:r>
-        <w:rPr>
-          <w:rFonts w:cs="Calibri"/>
-          <w:color w:val="000000"/>
-        </w:rPr>
-        <w:t>.</w:t>
+        <w:t>Repair and Maintenance. FOR APPROVAL</w:t>
       </w:r>
     </w:p>
     <w:p>
@@ -351,19 +342,19 @@
         <w:tblLook w:val="04A0" w:firstRow="1" w:lastRow="0" w:firstColumn="1" w:lastColumn="0" w:noHBand="0" w:noVBand="1"/>
       </w:tblPr>
       <w:tblGrid>
-        <w:gridCol w:w="625"/>
-        <w:gridCol w:w="5111"/>
-        <w:gridCol w:w="1043"/>
-        <w:gridCol w:w="1251"/>
-        <w:gridCol w:w="1251"/>
+        <w:gridCol w:w="681"/>
+        <w:gridCol w:w="5256"/>
+        <w:gridCol w:w="1187"/>
+        <w:gridCol w:w="1370"/>
+        <w:gridCol w:w="1621"/>
       </w:tblGrid>
       <w:tr>
         <w:trPr>
-          <w:trHeight w:val="20"/>
+          <w:trHeight w:val="28"/>
         </w:trPr>
         <w:tc>
           <w:tcPr>
-            <w:tcW w:w="625" w:type="dxa"/>
+            <w:tcW w:w="681" w:type="dxa"/>
           </w:tcPr>
           <w:p>
             <w:pPr>
@@ -379,7 +370,7 @@
         </w:tc>
         <w:tc>
           <w:tcPr>
-            <w:tcW w:w="5111" w:type="dxa"/>
+            <w:tcW w:w="5256" w:type="dxa"/>
           </w:tcPr>
           <w:p>
             <w:pPr>
@@ -392,7 +383,7 @@
         </w:tc>
         <w:tc>
           <w:tcPr>
-            <w:tcW w:w="1043" w:type="dxa"/>
+            <w:tcW w:w="1187" w:type="dxa"/>
           </w:tcPr>
           <w:p>
             <w:pPr>
@@ -405,7 +396,7 @@
         </w:tc>
         <w:tc>
           <w:tcPr>
-            <w:tcW w:w="1251" w:type="dxa"/>
+            <w:tcW w:w="1370" w:type="dxa"/>
           </w:tcPr>
           <w:p>
             <w:pPr>
@@ -418,7 +409,7 @@
         </w:tc>
         <w:tc>
           <w:tcPr>
-            <w:tcW w:w="1251" w:type="dxa"/>
+            <w:tcW w:w="1621" w:type="dxa"/>
           </w:tcPr>
           <w:p>
             <w:pPr>
@@ -432,11 +423,11 @@
       </w:tr>
       <w:tr>
         <w:trPr>
-          <w:trHeight w:val="144"/>
+          <w:trHeight w:val="606"/>
         </w:trPr>
         <w:tc>
           <w:tcPr>
-            <w:tcW w:w="625" w:type="dxa"/>
+            <w:tcW w:w="681" w:type="dxa"/>
             <w:vAlign w:val="center"/>
           </w:tcPr>
           <w:p>
@@ -457,7 +448,7 @@
         </w:tc>
         <w:tc>
           <w:tcPr>
-            <w:tcW w:w="5111" w:type="dxa"/>
+            <w:tcW w:w="5256" w:type="dxa"/>
             <w:vAlign w:val="center"/>
           </w:tcPr>
           <w:p>
@@ -476,7 +467,7 @@
         </w:tc>
         <w:tc>
           <w:tcPr>
-            <w:tcW w:w="1043" w:type="dxa"/>
+            <w:tcW w:w="1187" w:type="dxa"/>
             <w:vAlign w:val="center"/>
           </w:tcPr>
           <w:p>
@@ -496,7 +487,7 @@
         </w:tc>
         <w:tc>
           <w:tcPr>
-            <w:tcW w:w="1251" w:type="dxa"/>
+            <w:tcW w:w="1370" w:type="dxa"/>
             <w:vAlign w:val="center"/>
           </w:tcPr>
           <w:p>
@@ -516,7 +507,7 @@
         </w:tc>
         <w:tc>
           <w:tcPr>
-            <w:tcW w:w="1251" w:type="dxa"/>
+            <w:tcW w:w="1621" w:type="dxa"/>
             <w:vAlign w:val="center"/>
           </w:tcPr>
           <w:p>
@@ -537,21 +528,21 @@
       </w:tr>
       <w:tr>
         <w:trPr>
-          <w:trHeight w:val="288"/>
+          <w:trHeight w:val="421"/>
         </w:trPr>
         <w:tc>
           <w:tcPr>
-            <w:tcW w:w="625" w:type="dxa"/>
-          </w:tcPr>
-          <w:p>
-            <w:pPr>
-              <w:spacing w:line="240" w:lineRule="auto"/>
-            </w:pPr>
-          </w:p>
-        </w:tc>
-        <w:tc>
-          <w:tcPr>
-            <w:tcW w:w="5111" w:type="dxa"/>
+            <w:tcW w:w="681" w:type="dxa"/>
+          </w:tcPr>
+          <w:p>
+            <w:pPr>
+              <w:spacing w:line="240" w:lineRule="auto"/>
+            </w:pPr>
+          </w:p>
+        </w:tc>
+        <w:tc>
+          <w:tcPr>
+            <w:tcW w:w="5256" w:type="dxa"/>
           </w:tcPr>
           <w:p>
             <w:pPr>
@@ -564,27 +555,96 @@
         </w:tc>
         <w:tc>
           <w:tcPr>
-            <w:tcW w:w="1043" w:type="dxa"/>
-          </w:tcPr>
-          <w:p>
-            <w:pPr>
-              <w:spacing w:line="240" w:lineRule="auto"/>
-            </w:pPr>
-          </w:p>
-        </w:tc>
-        <w:tc>
-          <w:tcPr>
-            <w:tcW w:w="1251" w:type="dxa"/>
-          </w:tcPr>
-          <w:p>
-            <w:pPr>
-              <w:spacing w:line="240" w:lineRule="auto"/>
-            </w:pPr>
-          </w:p>
-        </w:tc>
-        <w:tc>
-          <w:tcPr>
-            <w:tcW w:w="1251" w:type="dxa"/>
+            <w:tcW w:w="1187" w:type="dxa"/>
+          </w:tcPr>
+          <w:p>
+            <w:pPr>
+              <w:spacing w:line="240" w:lineRule="auto"/>
+            </w:pPr>
+          </w:p>
+        </w:tc>
+        <w:tc>
+          <w:tcPr>
+            <w:tcW w:w="1370" w:type="dxa"/>
+          </w:tcPr>
+          <w:p>
+            <w:pPr>
+              <w:spacing w:line="240" w:lineRule="auto"/>
+            </w:pPr>
+          </w:p>
+        </w:tc>
+        <w:tc>
+          <w:tcPr>
+            <w:tcW w:w="1621" w:type="dxa"/>
+          </w:tcPr>
+          <w:p>
+            <w:pPr>
+              <w:spacing w:line="240" w:lineRule="auto"/>
+            </w:pPr>
+            <w:fldSimple w:instr=" MERGEFIELD  servicestotal  \* MERGEFORMAT ">
+              <w:r>
+                <w:rPr>
+                  <w:noProof/>
+                </w:rPr>
+                <w:t>«servicestotal»</w:t>
+              </w:r>
+            </w:fldSimple>
+          </w:p>
+        </w:tc>
+      </w:tr>
+      <w:tr>
+        <w:trPr>
+          <w:trHeight w:val="421"/>
+        </w:trPr>
+        <w:tc>
+          <w:tcPr>
+            <w:tcW w:w="681" w:type="dxa"/>
+          </w:tcPr>
+          <w:p>
+            <w:pPr>
+              <w:spacing w:line="240" w:lineRule="auto"/>
+            </w:pPr>
+          </w:p>
+        </w:tc>
+        <w:tc>
+          <w:tcPr>
+            <w:tcW w:w="5256" w:type="dxa"/>
+          </w:tcPr>
+          <w:p>
+            <w:pPr>
+              <w:spacing w:line="240" w:lineRule="auto"/>
+            </w:pPr>
+            <w:r>
+              <w:t>Tax</w:t>
+            </w:r>
+            <w:r>
+              <w:t xml:space="preserve"> 16%</w:t>
+            </w:r>
+          </w:p>
+        </w:tc>
+        <w:tc>
+          <w:tcPr>
+            <w:tcW w:w="1187" w:type="dxa"/>
+          </w:tcPr>
+          <w:p>
+            <w:pPr>
+              <w:spacing w:line="240" w:lineRule="auto"/>
+            </w:pPr>
+          </w:p>
+        </w:tc>
+        <w:tc>
+          <w:tcPr>
+            <w:tcW w:w="1370" w:type="dxa"/>
+          </w:tcPr>
+          <w:p>
+            <w:pPr>
+              <w:spacing w:line="240" w:lineRule="auto"/>
+            </w:pPr>
+          </w:p>
+        </w:tc>
+        <w:tc>
+          <w:tcPr>
+            <w:tcW w:w="1621" w:type="dxa"/>
           </w:tcPr>
           <w:p>
             <w:pPr>
@@ -594,7 +654,7 @@
               <w:fldChar w:fldCharType="begin"/>
             </w:r>
             <w:r>
-              <w:instrText xml:space="preserve"> =SUM(ABOVE) \# "0.00" </w:instrText>
+              <w:instrText xml:space="preserve"> MERGEFIELD  tax  \* MERGEFORMAT </w:instrText>
             </w:r>
             <w:r>
               <w:fldChar w:fldCharType="separate"/>
@@ -603,9 +663,12 @@
               <w:rPr>
                 <w:noProof/>
               </w:rPr>
-              <w:t>0.00</w:t>
-            </w:r>
-            <w:r>
+              <w:t>«tax»</w:t>
+            </w:r>
+            <w:r>
+              <w:rPr>
+                <w:noProof/>
+              </w:rPr>
               <w:fldChar w:fldCharType="end"/>
             </w:r>
           </w:p>
@@ -613,82 +676,150 @@
       </w:tr>
       <w:tr>
         <w:trPr>
-          <w:trHeight w:val="288"/>
+          <w:trHeight w:val="421"/>
         </w:trPr>
         <w:tc>
           <w:tcPr>
-            <w:tcW w:w="625" w:type="dxa"/>
-          </w:tcPr>
-          <w:p>
-            <w:pPr>
-              <w:spacing w:line="240" w:lineRule="auto"/>
-            </w:pPr>
-          </w:p>
-        </w:tc>
-        <w:tc>
-          <w:tcPr>
-            <w:tcW w:w="5111" w:type="dxa"/>
-          </w:tcPr>
-          <w:p>
-            <w:pPr>
-              <w:spacing w:line="240" w:lineRule="auto"/>
-            </w:pPr>
-            <w:r>
-              <w:t>Tax</w:t>
-            </w:r>
-            <w:r>
-              <w:t xml:space="preserve"> 16%</w:t>
-            </w:r>
-          </w:p>
-        </w:tc>
-        <w:tc>
-          <w:tcPr>
-            <w:tcW w:w="1043" w:type="dxa"/>
-          </w:tcPr>
-          <w:p>
-            <w:pPr>
-              <w:spacing w:line="240" w:lineRule="auto"/>
-            </w:pPr>
-          </w:p>
-        </w:tc>
-        <w:tc>
-          <w:tcPr>
-            <w:tcW w:w="1251" w:type="dxa"/>
-          </w:tcPr>
-          <w:p>
-            <w:pPr>
-              <w:spacing w:line="240" w:lineRule="auto"/>
-            </w:pPr>
-          </w:p>
-        </w:tc>
-        <w:tc>
-          <w:tcPr>
-            <w:tcW w:w="1251" w:type="dxa"/>
-          </w:tcPr>
-          <w:p>
-            <w:pPr>
-              <w:spacing w:line="240" w:lineRule="auto"/>
-            </w:pPr>
+            <w:tcW w:w="681" w:type="dxa"/>
+          </w:tcPr>
+          <w:p>
+            <w:pPr>
+              <w:spacing w:line="240" w:lineRule="auto"/>
+            </w:pPr>
+          </w:p>
+        </w:tc>
+        <w:tc>
+          <w:tcPr>
+            <w:tcW w:w="5256" w:type="dxa"/>
+          </w:tcPr>
+          <w:p>
+            <w:pPr>
+              <w:spacing w:line="240" w:lineRule="auto"/>
+            </w:pPr>
+            <w:r>
+              <w:fldChar w:fldCharType="begin"/>
+            </w:r>
+            <w:r>
+              <w:instrText xml:space="preserve"> MERGEFIELD  type \* FirstCap  \* MERGEFORMAT </w:instrText>
+            </w:r>
+            <w:r>
+              <w:fldChar w:fldCharType="separate"/>
+            </w:r>
+            <w:r>
+              <w:rPr>
+                <w:noProof/>
+              </w:rPr>
+              <w:t>«Type»</w:t>
+            </w:r>
+            <w:r>
+              <w:rPr>
+                <w:noProof/>
+              </w:rPr>
+              <w:fldChar w:fldCharType="end"/>
+            </w:r>
+            <w:r>
+              <w:t xml:space="preserve"> </w:t>
+            </w:r>
+          </w:p>
+        </w:tc>
+        <w:tc>
+          <w:tcPr>
+            <w:tcW w:w="1187" w:type="dxa"/>
+          </w:tcPr>
+          <w:p>
+            <w:pPr>
+              <w:spacing w:line="240" w:lineRule="auto"/>
+            </w:pPr>
+            <w:r>
+              <w:fldChar w:fldCharType="begin"/>
+            </w:r>
+            <w:r>
+              <w:instrText xml:space="preserve"> MERGEFIELD  chargesqty  \* MERGEFORMAT </w:instrText>
+            </w:r>
+            <w:r>
+              <w:fldChar w:fldCharType="separate"/>
+            </w:r>
+            <w:r>
+              <w:rPr>
+                <w:noProof/>
+              </w:rPr>
+              <w:t>«chargesqty»</w:t>
+            </w:r>
+            <w:r>
+              <w:rPr>
+                <w:noProof/>
+              </w:rPr>
+              <w:fldChar w:fldCharType="end"/>
+            </w:r>
+          </w:p>
+        </w:tc>
+        <w:tc>
+          <w:tcPr>
+            <w:tcW w:w="1370" w:type="dxa"/>
+          </w:tcPr>
+          <w:p>
+            <w:pPr>
+              <w:spacing w:line="240" w:lineRule="auto"/>
+            </w:pPr>
+            <w:r>
+              <w:fldChar w:fldCharType="begin"/>
+            </w:r>
+            <w:r>
+              <w:instrText xml:space="preserve"> MERGEFIELD  chargesrate  \* MERGEFORMAT </w:instrText>
+            </w:r>
+            <w:r>
+              <w:fldChar w:fldCharType="separate"/>
+            </w:r>
+            <w:r>
+              <w:rPr>
+                <w:noProof/>
+              </w:rPr>
+              <w:t>«chargesrate»</w:t>
+            </w:r>
+            <w:r>
+              <w:rPr>
+                <w:noProof/>
+              </w:rPr>
+              <w:fldChar w:fldCharType="end"/>
+            </w:r>
+          </w:p>
+        </w:tc>
+        <w:tc>
+          <w:tcPr>
+            <w:tcW w:w="1621" w:type="dxa"/>
+          </w:tcPr>
+          <w:p>
+            <w:pPr>
+              <w:spacing w:line="240" w:lineRule="auto"/>
+            </w:pPr>
+            <w:fldSimple w:instr=" MERGEFIELD  chargesamount  \* MERGEFORMAT ">
+              <w:r>
+                <w:rPr>
+                  <w:noProof/>
+                </w:rPr>
+                <w:t>«chargesamount»</w:t>
+              </w:r>
+            </w:fldSimple>
           </w:p>
         </w:tc>
       </w:tr>
       <w:tr>
         <w:trPr>
-          <w:trHeight w:val="288"/>
+          <w:trHeight w:val="421"/>
         </w:trPr>
         <w:tc>
           <w:tcPr>
-            <w:tcW w:w="625" w:type="dxa"/>
-          </w:tcPr>
-          <w:p>
-            <w:pPr>
-              <w:spacing w:line="240" w:lineRule="auto"/>
-            </w:pPr>
-          </w:p>
-        </w:tc>
-        <w:tc>
-          <w:tcPr>
-            <w:tcW w:w="5111" w:type="dxa"/>
+            <w:tcW w:w="681" w:type="dxa"/>
+          </w:tcPr>
+          <w:p>
+            <w:pPr>
+              <w:spacing w:line="240" w:lineRule="auto"/>
+            </w:pPr>
+          </w:p>
+        </w:tc>
+        <w:tc>
+          <w:tcPr>
+            <w:tcW w:w="5256" w:type="dxa"/>
           </w:tcPr>
           <w:p>
             <w:pPr>
@@ -708,27 +839,27 @@
         </w:tc>
         <w:tc>
           <w:tcPr>
-            <w:tcW w:w="1043" w:type="dxa"/>
-          </w:tcPr>
-          <w:p>
-            <w:pPr>
-              <w:spacing w:line="240" w:lineRule="auto"/>
-            </w:pPr>
-          </w:p>
-        </w:tc>
-        <w:tc>
-          <w:tcPr>
-            <w:tcW w:w="1251" w:type="dxa"/>
-          </w:tcPr>
-          <w:p>
-            <w:pPr>
-              <w:spacing w:line="240" w:lineRule="auto"/>
-            </w:pPr>
-          </w:p>
-        </w:tc>
-        <w:tc>
-          <w:tcPr>
-            <w:tcW w:w="1251" w:type="dxa"/>
+            <w:tcW w:w="1187" w:type="dxa"/>
+          </w:tcPr>
+          <w:p>
+            <w:pPr>
+              <w:spacing w:line="240" w:lineRule="auto"/>
+            </w:pPr>
+          </w:p>
+        </w:tc>
+        <w:tc>
+          <w:tcPr>
+            <w:tcW w:w="1370" w:type="dxa"/>
+          </w:tcPr>
+          <w:p>
+            <w:pPr>
+              <w:spacing w:line="240" w:lineRule="auto"/>
+            </w:pPr>
+          </w:p>
+        </w:tc>
+        <w:tc>
+          <w:tcPr>
+            <w:tcW w:w="1621" w:type="dxa"/>
           </w:tcPr>
           <w:p>
             <w:pPr>
@@ -738,7 +869,7 @@
               <w:fldChar w:fldCharType="begin"/>
             </w:r>
             <w:r>
-              <w:instrText xml:space="preserve"> =SUM(ABOVE) </w:instrText>
+              <w:instrText xml:space="preserve"> MERGEFIELD  totalamount  \* MERGEFORMAT </w:instrText>
             </w:r>
             <w:r>
               <w:fldChar w:fldCharType="separate"/>
@@ -747,9 +878,12 @@
               <w:rPr>
                 <w:noProof/>
               </w:rPr>
-              <w:t>0.0</w:t>
-            </w:r>
-            <w:r>
+              <w:t>«totalamount»</w:t>
+            </w:r>
+            <w:r>
+              <w:rPr>
+                <w:noProof/>
+              </w:rPr>
               <w:fldChar w:fldCharType="end"/>
             </w:r>
           </w:p>
@@ -771,6 +905,21 @@
         <w:t xml:space="preserve">              </w:t>
       </w:r>
       <w:r>
+        <w:tab/>
+      </w:r>
+      <w:r>
+        <w:tab/>
+      </w:r>
+      <w:r>
+        <w:tab/>
+      </w:r>
+      <w:r>
+        <w:tab/>
+      </w:r>
+      <w:r>
+        <w:tab/>
+      </w:r>
+      <w:r>
         <w:rPr>
           <w:b/>
         </w:rPr>
@@ -792,18 +941,18 @@
           <w:noProof/>
         </w:rPr>
         <w:drawing>
-          <wp:anchor distT="0" distB="0" distL="114300" distR="114300" simplePos="0" relativeHeight="251658752" behindDoc="0" locked="0" layoutInCell="1" allowOverlap="1" wp14:anchorId="5E94AE67" wp14:editId="08F38422">
+          <wp:anchor distT="0" distB="0" distL="114300" distR="114300" simplePos="0" relativeHeight="251697152" behindDoc="0" locked="0" layoutInCell="1" allowOverlap="1" wp14:anchorId="0120B03F" wp14:editId="322889DD">
             <wp:simplePos x="0" y="0"/>
             <wp:positionH relativeFrom="margin">
-              <wp:posOffset>1504315</wp:posOffset>
+              <wp:posOffset>3951605</wp:posOffset>
             </wp:positionH>
             <wp:positionV relativeFrom="margin">
-              <wp:posOffset>6617335</wp:posOffset>
+              <wp:posOffset>6977380</wp:posOffset>
             </wp:positionV>
-            <wp:extent cx="1123950" cy="944880"/>
-            <wp:effectExtent l="0" t="0" r="0" b="7620"/>
+            <wp:extent cx="1247775" cy="786765"/>
+            <wp:effectExtent l="76200" t="114300" r="66675" b="108585"/>
             <wp:wrapSquare wrapText="bothSides"/>
-            <wp:docPr id="3" name="Picture 8" descr="Description: CamScanner 08-06-2020 19.58.57_3.jpg"/>
+            <wp:docPr id="4" name="Picture 5" descr="Description: C:\Users\ARSHAD\Downloads\Desktop\CamScanner 08-06-2020 19.58.57_6.jpg"/>
             <wp:cNvGraphicFramePr>
               <a:graphicFrameLocks xmlns:a="http://schemas.openxmlformats.org/drawingml/2006/main" noChangeAspect="1"/>
             </wp:cNvGraphicFramePr>
@@ -811,7 +960,7 @@
               <a:graphicData uri="http://schemas.openxmlformats.org/drawingml/2006/picture">
                 <pic:pic xmlns:pic="http://schemas.openxmlformats.org/drawingml/2006/picture">
                   <pic:nvPicPr>
-                    <pic:cNvPr id="0" name="Picture 8" descr="Description: CamScanner 08-06-2020 19.58.57_3.jpg"/>
+                    <pic:cNvPr id="0" name="Picture 5" descr="Description: C:\Users\ARSHAD\Downloads\Desktop\CamScanner 08-06-2020 19.58.57_6.jpg"/>
                     <pic:cNvPicPr>
                       <a:picLocks noChangeAspect="1" noChangeArrowheads="1"/>
                     </pic:cNvPicPr>
@@ -830,9 +979,9 @@
                     </a:stretch>
                   </pic:blipFill>
                   <pic:spPr bwMode="auto">
-                    <a:xfrm>
+                    <a:xfrm rot="10217123" flipH="1" flipV="1">
                       <a:off x="0" y="0"/>
-                      <a:ext cx="1123950" cy="944880"/>
+                      <a:ext cx="1247775" cy="786765"/>
                     </a:xfrm>
                     <a:prstGeom prst="rect">
                       <a:avLst/>
@@ -859,18 +1008,18 @@
           <w:noProof/>
         </w:rPr>
         <w:drawing>
-          <wp:anchor distT="0" distB="0" distL="114300" distR="114300" simplePos="0" relativeHeight="251659776" behindDoc="0" locked="0" layoutInCell="1" allowOverlap="1" wp14:anchorId="0120B03F" wp14:editId="5E161496">
+          <wp:anchor distT="0" distB="0" distL="114300" distR="114300" simplePos="0" relativeHeight="251657216" behindDoc="0" locked="0" layoutInCell="1" allowOverlap="1" wp14:anchorId="5E94AE67" wp14:editId="3DCE65EA">
             <wp:simplePos x="0" y="0"/>
             <wp:positionH relativeFrom="margin">
-              <wp:posOffset>322580</wp:posOffset>
+              <wp:posOffset>5133340</wp:posOffset>
             </wp:positionH>
             <wp:positionV relativeFrom="margin">
-              <wp:posOffset>7225030</wp:posOffset>
+              <wp:posOffset>6369685</wp:posOffset>
             </wp:positionV>
-            <wp:extent cx="1247775" cy="786765"/>
-            <wp:effectExtent l="76200" t="114300" r="66675" b="108585"/>
+            <wp:extent cx="1123950" cy="944880"/>
+            <wp:effectExtent l="0" t="0" r="0" b="7620"/>
             <wp:wrapSquare wrapText="bothSides"/>
-            <wp:docPr id="4" name="Picture 5" descr="Description: C:\Users\ARSHAD\Downloads\Desktop\CamScanner 08-06-2020 19.58.57_6.jpg"/>
+            <wp:docPr id="3" name="Picture 8" descr="Description: CamScanner 08-06-2020 19.58.57_3.jpg"/>
             <wp:cNvGraphicFramePr>
               <a:graphicFrameLocks xmlns:a="http://schemas.openxmlformats.org/drawingml/2006/main" noChangeAspect="1"/>
             </wp:cNvGraphicFramePr>
@@ -878,7 +1027,7 @@
               <a:graphicData uri="http://schemas.openxmlformats.org/drawingml/2006/picture">
                 <pic:pic xmlns:pic="http://schemas.openxmlformats.org/drawingml/2006/picture">
                   <pic:nvPicPr>
-                    <pic:cNvPr id="0" name="Picture 5" descr="Description: C:\Users\ARSHAD\Downloads\Desktop\CamScanner 08-06-2020 19.58.57_6.jpg"/>
+                    <pic:cNvPr id="0" name="Picture 8" descr="Description: CamScanner 08-06-2020 19.58.57_3.jpg"/>
                     <pic:cNvPicPr>
                       <a:picLocks noChangeAspect="1" noChangeArrowheads="1"/>
                     </pic:cNvPicPr>
@@ -897,9 +1046,9 @@
                     </a:stretch>
                   </pic:blipFill>
                   <pic:spPr bwMode="auto">
-                    <a:xfrm rot="10217123" flipH="1" flipV="1">
+                    <a:xfrm>
                       <a:off x="0" y="0"/>
-                      <a:ext cx="1247775" cy="786765"/>
+                      <a:ext cx="1123950" cy="944880"/>
                     </a:xfrm>
                     <a:prstGeom prst="rect">
                       <a:avLst/>
@@ -992,7 +1141,85 @@
         <w:rPr>
           <w:b/>
         </w:rPr>
-        <w:t xml:space="preserve">             ECO ENTERPRISES </w:t>
+        <w:t xml:space="preserve">             </w:t>
+      </w:r>
+      <w:r>
+        <w:rPr>
+          <w:b/>
+        </w:rPr>
+        <w:tab/>
+      </w:r>
+      <w:r>
+        <w:rPr>
+          <w:b/>
+        </w:rPr>
+        <w:tab/>
+      </w:r>
+      <w:r>
+        <w:rPr>
+          <w:b/>
+        </w:rPr>
+        <w:tab/>
+      </w:r>
+      <w:r>
+        <w:rPr>
+          <w:b/>
+        </w:rPr>
+        <w:tab/>
+      </w:r>
+      <w:r>
+        <w:rPr>
+          <w:b/>
+        </w:rPr>
+        <w:tab/>
+      </w:r>
+      <w:r>
+        <w:rPr>
+          <w:b/>
+        </w:rPr>
+        <w:tab/>
+      </w:r>
+      <w:r>
+        <w:rPr>
+          <w:b/>
+        </w:rPr>
+        <w:tab/>
+      </w:r>
+      <w:r>
+        <w:rPr>
+          <w:b/>
+        </w:rPr>
+        <w:tab/>
+      </w:r>
+      <w:r>
+        <w:rPr>
+          <w:b/>
+        </w:rPr>
+        <w:tab/>
+      </w:r>
+      <w:r>
+        <w:rPr>
+          <w:b/>
+        </w:rPr>
+        <w:tab/>
+      </w:r>
+      <w:r>
+        <w:rPr>
+          <w:b/>
+        </w:rPr>
+        <w:tab/>
+      </w:r>
+      <w:r>
+        <w:rPr>
+          <w:b/>
+        </w:rPr>
+        <w:tab/>
+      </w:r>
+      <w:r>
+        <w:rPr>
+          <w:b/>
+        </w:rPr>
+        <w:t xml:space="preserve">ECO ENTERPRISES </w:t>
       </w:r>
     </w:p>
     <w:sectPr>

</xml_diff>